<commit_message>
Pasted Mermaid as png + high-level text on data modelling
</commit_message>
<xml_diff>
--- a/DE2_Report_Text.docx
+++ b/DE2_Report_Text.docx
@@ -251,7 +251,31 @@
           <w:sz w:val="20"/>
           <w:szCs w:val="20"/>
         </w:rPr>
-        <w:t>databases, &amp; utilized 3 methods. 1</w:t>
+        <w:t xml:space="preserve">databases, &amp; utilized 3 methods. </w:t>
+      </w:r>
+      <w:r>
+        <w:rPr>
+          <w:rFonts w:ascii="Verdana" w:hAnsi="Verdana"/>
+          <w:sz w:val="20"/>
+          <w:szCs w:val="20"/>
+        </w:rPr>
+        <w:t>W</w:t>
+      </w:r>
+      <w:r>
+        <w:rPr>
+          <w:rFonts w:ascii="Verdana" w:hAnsi="Verdana"/>
+          <w:sz w:val="20"/>
+          <w:szCs w:val="20"/>
+        </w:rPr>
+        <w:t>e detail the data pre-processing for each of these 3 methods</w:t>
+      </w:r>
+      <w:r>
+        <w:rPr>
+          <w:rFonts w:ascii="Verdana" w:hAnsi="Verdana"/>
+          <w:sz w:val="20"/>
+          <w:szCs w:val="20"/>
+        </w:rPr>
+        <w:t xml:space="preserve"> in the next section, however we 1</w:t>
       </w:r>
       <w:r>
         <w:rPr>
@@ -268,121 +292,7 @@
           <w:sz w:val="20"/>
           <w:szCs w:val="20"/>
         </w:rPr>
-        <w:t xml:space="preserve"> </w:t>
-      </w:r>
-      <w:r>
-        <w:rPr>
-          <w:rFonts w:ascii="Verdana" w:hAnsi="Verdana"/>
-          <w:sz w:val="20"/>
-          <w:szCs w:val="20"/>
-        </w:rPr>
-        <w:t>EU countries’ a</w:t>
-      </w:r>
-      <w:r>
-        <w:rPr>
-          <w:rFonts w:ascii="Verdana" w:hAnsi="Verdana"/>
-          <w:sz w:val="20"/>
-          <w:szCs w:val="20"/>
-        </w:rPr>
-        <w:t>verage satisfaction scores were collected directly through the Eurostat API using Postman, 2</w:t>
-      </w:r>
-      <w:r>
-        <w:rPr>
-          <w:rFonts w:ascii="Verdana" w:hAnsi="Verdana"/>
-          <w:sz w:val="20"/>
-          <w:szCs w:val="20"/>
-          <w:vertAlign w:val="superscript"/>
-        </w:rPr>
-        <w:t>nd</w:t>
-      </w:r>
-      <w:r>
-        <w:rPr>
-          <w:rFonts w:ascii="Verdana" w:hAnsi="Verdana"/>
-          <w:sz w:val="20"/>
-          <w:szCs w:val="20"/>
-        </w:rPr>
-        <w:t xml:space="preserve"> </w:t>
-      </w:r>
-      <w:r>
-        <w:rPr>
-          <w:rFonts w:ascii="Verdana" w:hAnsi="Verdana"/>
-          <w:sz w:val="20"/>
-          <w:szCs w:val="20"/>
-        </w:rPr>
-        <w:t xml:space="preserve">EU countries’ greenhouse emissions, </w:t>
-      </w:r>
-      <w:r>
-        <w:rPr>
-          <w:rFonts w:ascii="Verdana" w:hAnsi="Verdana"/>
-          <w:sz w:val="20"/>
-          <w:szCs w:val="20"/>
-        </w:rPr>
-        <w:t xml:space="preserve">life expectancy, </w:t>
-      </w:r>
-      <w:r>
-        <w:rPr>
-          <w:rFonts w:ascii="Verdana" w:hAnsi="Verdana"/>
-          <w:sz w:val="20"/>
-          <w:szCs w:val="20"/>
-        </w:rPr>
-        <w:t xml:space="preserve">employment rates </w:t>
-      </w:r>
-      <w:r>
-        <w:rPr>
-          <w:rFonts w:ascii="Verdana" w:hAnsi="Verdana"/>
-          <w:sz w:val="20"/>
-          <w:szCs w:val="20"/>
-        </w:rPr>
-        <w:t xml:space="preserve">&amp; </w:t>
-      </w:r>
-      <w:r>
-        <w:rPr>
-          <w:rFonts w:ascii="Verdana" w:hAnsi="Verdana"/>
-          <w:sz w:val="20"/>
-          <w:szCs w:val="20"/>
-        </w:rPr>
-        <w:t>average weekly working hours</w:t>
-      </w:r>
-      <w:r>
-        <w:rPr>
-          <w:rFonts w:ascii="Verdana" w:hAnsi="Verdana"/>
-          <w:sz w:val="20"/>
-          <w:szCs w:val="20"/>
-        </w:rPr>
-        <w:t xml:space="preserve"> downloaded from Eurostat &amp; processed into a relational database in MySQL, &amp; 3</w:t>
-      </w:r>
-      <w:r>
-        <w:rPr>
-          <w:rFonts w:ascii="Verdana" w:hAnsi="Verdana"/>
-          <w:sz w:val="20"/>
-          <w:szCs w:val="20"/>
-          <w:vertAlign w:val="superscript"/>
-        </w:rPr>
-        <w:t>rd</w:t>
-      </w:r>
-      <w:r>
-        <w:rPr>
-          <w:rFonts w:ascii="Verdana" w:hAnsi="Verdana"/>
-          <w:sz w:val="20"/>
-          <w:szCs w:val="20"/>
-        </w:rPr>
-        <w:t xml:space="preserve"> Population &amp; GDP data were extracted from the WDI database, cleaned </w:t>
-      </w:r>
-      <w:r>
-        <w:rPr>
-          <w:rFonts w:ascii="Verdana" w:hAnsi="Verdana"/>
-          <w:sz w:val="20"/>
-          <w:szCs w:val="20"/>
-        </w:rPr>
-        <w:t xml:space="preserve">&amp; </w:t>
-      </w:r>
-      <w:r>
-        <w:rPr>
-          <w:rFonts w:ascii="Verdana" w:hAnsi="Verdana"/>
-          <w:sz w:val="20"/>
-          <w:szCs w:val="20"/>
-        </w:rPr>
-        <w:t>written to comma separated values (CSV) format using RStudio. Below we detail the data pre-processing for each of these 3 methods.</w:t>
+        <w:t xml:space="preserve"> would like to conceptualize how we see these data sources fitted in a single model. We prepared a Mermaid Entity-Relationship diagram to do so:</w:t>
       </w:r>
     </w:p>
     <w:p>
@@ -409,18 +319,427 @@
           <w:sz w:val="20"/>
           <w:szCs w:val="20"/>
         </w:rPr>
-        <w:t>Eurostat with Postman</w:t>
-      </w:r>
-    </w:p>
-    <w:p>
-      <w:pPr>
-        <w:jc w:val="both"/>
-        <w:rPr>
-          <w:rFonts w:ascii="Verdana" w:hAnsi="Verdana"/>
-          <w:sz w:val="20"/>
-          <w:szCs w:val="20"/>
-        </w:rPr>
-      </w:pPr>
+        <w:t>Conceptual Data Model – Mermaid EER</w:t>
+      </w:r>
+    </w:p>
+    <w:p>
+      <w:pPr>
+        <w:jc w:val="both"/>
+        <w:rPr>
+          <w:rFonts w:ascii="Verdana" w:hAnsi="Verdana"/>
+          <w:sz w:val="20"/>
+          <w:szCs w:val="20"/>
+        </w:rPr>
+      </w:pPr>
+      <w:r>
+        <w:rPr>
+          <w:rFonts w:ascii="Verdana" w:hAnsi="Verdana"/>
+          <w:noProof/>
+          <w:sz w:val="20"/>
+          <w:szCs w:val="20"/>
+        </w:rPr>
+        <w:drawing>
+          <wp:anchor distT="0" distB="0" distL="114300" distR="114300" simplePos="0" relativeHeight="251659264" behindDoc="0" locked="0" layoutInCell="1" allowOverlap="1" wp14:anchorId="13A4561A" wp14:editId="130F2E7C">
+            <wp:simplePos x="0" y="0"/>
+            <wp:positionH relativeFrom="margin">
+              <wp:align>center</wp:align>
+            </wp:positionH>
+            <wp:positionV relativeFrom="paragraph">
+              <wp:posOffset>8862</wp:posOffset>
+            </wp:positionV>
+            <wp:extent cx="4611370" cy="2897505"/>
+            <wp:effectExtent l="0" t="0" r="0" b="0"/>
+            <wp:wrapTopAndBottom/>
+            <wp:docPr id="1" name="Picture 1" descr="Diagram&#10;&#10;Description automatically generated"/>
+            <wp:cNvGraphicFramePr>
+              <a:graphicFrameLocks xmlns:a="http://schemas.openxmlformats.org/drawingml/2006/main" noChangeAspect="1"/>
+            </wp:cNvGraphicFramePr>
+            <a:graphic xmlns:a="http://schemas.openxmlformats.org/drawingml/2006/main">
+              <a:graphicData uri="http://schemas.openxmlformats.org/drawingml/2006/picture">
+                <pic:pic xmlns:pic="http://schemas.openxmlformats.org/drawingml/2006/picture">
+                  <pic:nvPicPr>
+                    <pic:cNvPr id="1" name="Picture 1" descr="Diagram&#10;&#10;Description automatically generated"/>
+                    <pic:cNvPicPr/>
+                  </pic:nvPicPr>
+                  <pic:blipFill>
+                    <a:blip r:embed="rId4">
+                      <a:extLst>
+                        <a:ext uri="{28A0092B-C50C-407E-A947-70E740481C1C}">
+                          <a14:useLocalDpi xmlns:a14="http://schemas.microsoft.com/office/drawing/2010/main" val="0"/>
+                        </a:ext>
+                      </a:extLst>
+                    </a:blip>
+                    <a:stretch>
+                      <a:fillRect/>
+                    </a:stretch>
+                  </pic:blipFill>
+                  <pic:spPr>
+                    <a:xfrm>
+                      <a:off x="0" y="0"/>
+                      <a:ext cx="4611370" cy="2897505"/>
+                    </a:xfrm>
+                    <a:prstGeom prst="rect">
+                      <a:avLst/>
+                    </a:prstGeom>
+                  </pic:spPr>
+                </pic:pic>
+              </a:graphicData>
+            </a:graphic>
+            <wp14:sizeRelH relativeFrom="margin">
+              <wp14:pctWidth>0</wp14:pctWidth>
+            </wp14:sizeRelH>
+            <wp14:sizeRelV relativeFrom="margin">
+              <wp14:pctHeight>0</wp14:pctHeight>
+            </wp14:sizeRelV>
+          </wp:anchor>
+        </w:drawing>
+      </w:r>
+      <w:r>
+        <w:rPr>
+          <w:rFonts w:ascii="Verdana" w:hAnsi="Verdana"/>
+          <w:sz w:val="20"/>
+          <w:szCs w:val="20"/>
+        </w:rPr>
+        <w:t>While planning for this assignment, we wanted to ensure various data sources fit together well. Hence we chose to stick to country-level data &amp; only for 2018 to be able to obtain a cross-sectional dataset eventually.</w:t>
+      </w:r>
+      <w:r>
+        <w:rPr>
+          <w:rFonts w:ascii="Verdana" w:hAnsi="Verdana"/>
+          <w:sz w:val="20"/>
+          <w:szCs w:val="20"/>
+        </w:rPr>
+        <w:t xml:space="preserve"> We ensured a 1-to-1 match between data sources via country codes, to be able to obtain our final data table in KNIME. </w:t>
+      </w:r>
+    </w:p>
+    <w:p>
+      <w:pPr>
+        <w:jc w:val="both"/>
+        <w:rPr>
+          <w:rFonts w:ascii="Verdana" w:hAnsi="Verdana"/>
+          <w:sz w:val="20"/>
+          <w:szCs w:val="20"/>
+        </w:rPr>
+      </w:pPr>
+      <w:r>
+        <w:rPr>
+          <w:rFonts w:ascii="Verdana" w:hAnsi="Verdana"/>
+          <w:sz w:val="20"/>
+          <w:szCs w:val="20"/>
+        </w:rPr>
+        <w:t xml:space="preserve">To obtain our </w:t>
+      </w:r>
+      <w:r>
+        <w:rPr>
+          <w:rFonts w:ascii="Verdana" w:hAnsi="Verdana"/>
+          <w:i/>
+          <w:iCs/>
+          <w:sz w:val="20"/>
+          <w:szCs w:val="20"/>
+        </w:rPr>
+        <w:t>Country Data</w:t>
+      </w:r>
+      <w:r>
+        <w:rPr>
+          <w:rFonts w:ascii="Verdana" w:hAnsi="Verdana"/>
+          <w:sz w:val="20"/>
+          <w:szCs w:val="20"/>
+        </w:rPr>
+        <w:t xml:space="preserve">, </w:t>
+      </w:r>
+      <w:r>
+        <w:rPr>
+          <w:rFonts w:ascii="Verdana" w:hAnsi="Verdana"/>
+          <w:sz w:val="20"/>
+          <w:szCs w:val="20"/>
+        </w:rPr>
+        <w:t>1</w:t>
+      </w:r>
+      <w:r>
+        <w:rPr>
+          <w:rFonts w:ascii="Verdana" w:hAnsi="Verdana"/>
+          <w:sz w:val="20"/>
+          <w:szCs w:val="20"/>
+          <w:vertAlign w:val="superscript"/>
+        </w:rPr>
+        <w:t>st</w:t>
+      </w:r>
+      <w:r>
+        <w:rPr>
+          <w:rFonts w:ascii="Verdana" w:hAnsi="Verdana"/>
+          <w:sz w:val="20"/>
+          <w:szCs w:val="20"/>
+        </w:rPr>
+        <w:t xml:space="preserve"> EU countries’ average </w:t>
+      </w:r>
+      <w:r>
+        <w:rPr>
+          <w:rFonts w:ascii="Verdana" w:hAnsi="Verdana"/>
+          <w:i/>
+          <w:iCs/>
+          <w:sz w:val="20"/>
+          <w:szCs w:val="20"/>
+        </w:rPr>
+        <w:t>Satisfaction</w:t>
+      </w:r>
+      <w:r>
+        <w:rPr>
+          <w:rFonts w:ascii="Verdana" w:hAnsi="Verdana"/>
+          <w:sz w:val="20"/>
+          <w:szCs w:val="20"/>
+        </w:rPr>
+        <w:t xml:space="preserve"> scores were collected directly through the Eurostat API </w:t>
+      </w:r>
+      <w:r>
+        <w:rPr>
+          <w:rFonts w:ascii="Verdana" w:hAnsi="Verdana"/>
+          <w:sz w:val="20"/>
+          <w:szCs w:val="20"/>
+        </w:rPr>
+        <w:t>with</w:t>
+      </w:r>
+      <w:r>
+        <w:rPr>
+          <w:rFonts w:ascii="Verdana" w:hAnsi="Verdana"/>
+          <w:sz w:val="20"/>
+          <w:szCs w:val="20"/>
+        </w:rPr>
+        <w:t xml:space="preserve"> Postman, 2</w:t>
+      </w:r>
+      <w:r>
+        <w:rPr>
+          <w:rFonts w:ascii="Verdana" w:hAnsi="Verdana"/>
+          <w:sz w:val="20"/>
+          <w:szCs w:val="20"/>
+          <w:vertAlign w:val="superscript"/>
+        </w:rPr>
+        <w:t>nd</w:t>
+      </w:r>
+      <w:r>
+        <w:rPr>
+          <w:rFonts w:ascii="Verdana" w:hAnsi="Verdana"/>
+          <w:sz w:val="20"/>
+          <w:szCs w:val="20"/>
+        </w:rPr>
+        <w:t xml:space="preserve"> EU countries’ </w:t>
+      </w:r>
+      <w:r>
+        <w:rPr>
+          <w:rFonts w:ascii="Verdana" w:hAnsi="Verdana"/>
+          <w:i/>
+          <w:iCs/>
+          <w:sz w:val="20"/>
+          <w:szCs w:val="20"/>
+        </w:rPr>
+        <w:t>G</w:t>
+      </w:r>
+      <w:r>
+        <w:rPr>
+          <w:rFonts w:ascii="Verdana" w:hAnsi="Verdana"/>
+          <w:i/>
+          <w:iCs/>
+          <w:sz w:val="20"/>
+          <w:szCs w:val="20"/>
+        </w:rPr>
+        <w:t xml:space="preserve">reenhouse </w:t>
+      </w:r>
+      <w:r>
+        <w:rPr>
+          <w:rFonts w:ascii="Verdana" w:hAnsi="Verdana"/>
+          <w:i/>
+          <w:iCs/>
+          <w:sz w:val="20"/>
+          <w:szCs w:val="20"/>
+        </w:rPr>
+        <w:t>E</w:t>
+      </w:r>
+      <w:r>
+        <w:rPr>
+          <w:rFonts w:ascii="Verdana" w:hAnsi="Verdana"/>
+          <w:i/>
+          <w:iCs/>
+          <w:sz w:val="20"/>
+          <w:szCs w:val="20"/>
+        </w:rPr>
+        <w:t>missions</w:t>
+      </w:r>
+      <w:r>
+        <w:rPr>
+          <w:rFonts w:ascii="Verdana" w:hAnsi="Verdana"/>
+          <w:sz w:val="20"/>
+          <w:szCs w:val="20"/>
+        </w:rPr>
+        <w:t xml:space="preserve">, </w:t>
+      </w:r>
+      <w:r>
+        <w:rPr>
+          <w:rFonts w:ascii="Verdana" w:hAnsi="Verdana"/>
+          <w:i/>
+          <w:iCs/>
+          <w:sz w:val="20"/>
+          <w:szCs w:val="20"/>
+        </w:rPr>
+        <w:t>L</w:t>
+      </w:r>
+      <w:r>
+        <w:rPr>
+          <w:rFonts w:ascii="Verdana" w:hAnsi="Verdana"/>
+          <w:i/>
+          <w:iCs/>
+          <w:sz w:val="20"/>
+          <w:szCs w:val="20"/>
+        </w:rPr>
+        <w:t xml:space="preserve">ife </w:t>
+      </w:r>
+      <w:r>
+        <w:rPr>
+          <w:rFonts w:ascii="Verdana" w:hAnsi="Verdana"/>
+          <w:i/>
+          <w:iCs/>
+          <w:sz w:val="20"/>
+          <w:szCs w:val="20"/>
+        </w:rPr>
+        <w:t>E</w:t>
+      </w:r>
+      <w:r>
+        <w:rPr>
+          <w:rFonts w:ascii="Verdana" w:hAnsi="Verdana"/>
+          <w:i/>
+          <w:iCs/>
+          <w:sz w:val="20"/>
+          <w:szCs w:val="20"/>
+        </w:rPr>
+        <w:t>xpectancy</w:t>
+      </w:r>
+      <w:r>
+        <w:rPr>
+          <w:rFonts w:ascii="Verdana" w:hAnsi="Verdana"/>
+          <w:sz w:val="20"/>
+          <w:szCs w:val="20"/>
+        </w:rPr>
+        <w:t xml:space="preserve">, </w:t>
+      </w:r>
+      <w:r>
+        <w:rPr>
+          <w:rFonts w:ascii="Verdana" w:hAnsi="Verdana"/>
+          <w:i/>
+          <w:iCs/>
+          <w:sz w:val="20"/>
+          <w:szCs w:val="20"/>
+        </w:rPr>
+        <w:t>A</w:t>
+      </w:r>
+      <w:r>
+        <w:rPr>
+          <w:rFonts w:ascii="Verdana" w:hAnsi="Verdana"/>
+          <w:i/>
+          <w:iCs/>
+          <w:sz w:val="20"/>
+          <w:szCs w:val="20"/>
+        </w:rPr>
+        <w:t>verage weekly working hours</w:t>
+      </w:r>
+      <w:r>
+        <w:rPr>
+          <w:rFonts w:ascii="Verdana" w:hAnsi="Verdana"/>
+          <w:sz w:val="20"/>
+          <w:szCs w:val="20"/>
+        </w:rPr>
+        <w:t xml:space="preserve"> downloaded from Eurostat &amp; processed in</w:t>
+      </w:r>
+      <w:r>
+        <w:rPr>
+          <w:rFonts w:ascii="Verdana" w:hAnsi="Verdana"/>
+          <w:sz w:val="20"/>
+          <w:szCs w:val="20"/>
+        </w:rPr>
+        <w:t>to</w:t>
+      </w:r>
+      <w:r>
+        <w:rPr>
+          <w:rFonts w:ascii="Verdana" w:hAnsi="Verdana"/>
+          <w:sz w:val="20"/>
+          <w:szCs w:val="20"/>
+        </w:rPr>
+        <w:t xml:space="preserve"> a MySQL</w:t>
+      </w:r>
+      <w:r>
+        <w:rPr>
+          <w:rFonts w:ascii="Verdana" w:hAnsi="Verdana"/>
+          <w:sz w:val="20"/>
+          <w:szCs w:val="20"/>
+        </w:rPr>
+        <w:t xml:space="preserve"> </w:t>
+      </w:r>
+      <w:r>
+        <w:rPr>
+          <w:rFonts w:ascii="Verdana" w:hAnsi="Verdana"/>
+          <w:sz w:val="20"/>
+          <w:szCs w:val="20"/>
+        </w:rPr>
+        <w:t>relational database, &amp; 3</w:t>
+      </w:r>
+      <w:r>
+        <w:rPr>
+          <w:rFonts w:ascii="Verdana" w:hAnsi="Verdana"/>
+          <w:sz w:val="20"/>
+          <w:szCs w:val="20"/>
+          <w:vertAlign w:val="superscript"/>
+        </w:rPr>
+        <w:t>rd</w:t>
+      </w:r>
+      <w:r>
+        <w:rPr>
+          <w:rFonts w:ascii="Verdana" w:hAnsi="Verdana"/>
+          <w:sz w:val="20"/>
+          <w:szCs w:val="20"/>
+        </w:rPr>
+        <w:t xml:space="preserve"> </w:t>
+      </w:r>
+      <w:r>
+        <w:rPr>
+          <w:rFonts w:ascii="Verdana" w:hAnsi="Verdana"/>
+          <w:i/>
+          <w:iCs/>
+          <w:sz w:val="20"/>
+          <w:szCs w:val="20"/>
+        </w:rPr>
+        <w:t>Population &amp; GDP</w:t>
+      </w:r>
+      <w:r>
+        <w:rPr>
+          <w:rFonts w:ascii="Verdana" w:hAnsi="Verdana"/>
+          <w:sz w:val="20"/>
+          <w:szCs w:val="20"/>
+        </w:rPr>
+        <w:t xml:space="preserve"> data were extracted from the WDI database, cleaned &amp; written to comma separated values (CSV) format using RStudio. </w:t>
+      </w:r>
+    </w:p>
+    <w:p>
+      <w:pPr>
+        <w:jc w:val="both"/>
+        <w:rPr>
+          <w:rFonts w:ascii="Verdana" w:hAnsi="Verdana"/>
+          <w:sz w:val="20"/>
+          <w:szCs w:val="20"/>
+        </w:rPr>
+      </w:pPr>
+    </w:p>
+    <w:p>
+      <w:pPr>
+        <w:rPr>
+          <w:rFonts w:ascii="Verdana" w:hAnsi="Verdana"/>
+          <w:sz w:val="20"/>
+          <w:szCs w:val="20"/>
+        </w:rPr>
+      </w:pPr>
+      <w:r>
+        <w:rPr>
+          <w:rFonts w:ascii="Verdana" w:hAnsi="Verdana"/>
+          <w:sz w:val="20"/>
+          <w:szCs w:val="20"/>
+        </w:rPr>
+        <w:br w:type="page"/>
+      </w:r>
     </w:p>
     <w:p>
       <w:pPr>
@@ -446,7 +765,8 @@
           <w:sz w:val="20"/>
           <w:szCs w:val="20"/>
         </w:rPr>
-        <w:t>Eurostat with MySQL</w:t>
+        <w:lastRenderedPageBreak/>
+        <w:t>Eurostat with Postman</w:t>
       </w:r>
     </w:p>
     <w:p>
@@ -483,6 +803,43 @@
           <w:sz w:val="20"/>
           <w:szCs w:val="20"/>
         </w:rPr>
+        <w:t>Eurostat with MySQL</w:t>
+      </w:r>
+    </w:p>
+    <w:p>
+      <w:pPr>
+        <w:jc w:val="both"/>
+        <w:rPr>
+          <w:rFonts w:ascii="Verdana" w:hAnsi="Verdana"/>
+          <w:sz w:val="20"/>
+          <w:szCs w:val="20"/>
+        </w:rPr>
+      </w:pPr>
+    </w:p>
+    <w:p>
+      <w:pPr>
+        <w:spacing w:after="0"/>
+        <w:jc w:val="both"/>
+        <w:rPr>
+          <w:rFonts w:ascii="Verdana" w:hAnsi="Verdana"/>
+          <w:b/>
+          <w:bCs/>
+          <w:i/>
+          <w:iCs/>
+          <w:sz w:val="20"/>
+          <w:szCs w:val="20"/>
+        </w:rPr>
+      </w:pPr>
+      <w:r>
+        <w:rPr>
+          <w:rFonts w:ascii="Verdana" w:hAnsi="Verdana"/>
+          <w:b/>
+          <w:bCs/>
+          <w:i/>
+          <w:iCs/>
+          <w:sz w:val="20"/>
+          <w:szCs w:val="20"/>
+        </w:rPr>
         <w:t>WDI with RStudio</w:t>
       </w:r>
     </w:p>
@@ -495,6 +852,53 @@
           <w:szCs w:val="20"/>
         </w:rPr>
       </w:pPr>
+    </w:p>
+    <w:p>
+      <w:pPr>
+        <w:jc w:val="both"/>
+        <w:rPr>
+          <w:rFonts w:ascii="Verdana" w:hAnsi="Verdana"/>
+          <w:sz w:val="20"/>
+          <w:szCs w:val="20"/>
+        </w:rPr>
+      </w:pPr>
+    </w:p>
+    <w:p>
+      <w:pPr>
+        <w:jc w:val="both"/>
+        <w:rPr>
+          <w:rFonts w:ascii="Verdana" w:hAnsi="Verdana"/>
+          <w:sz w:val="20"/>
+          <w:szCs w:val="20"/>
+        </w:rPr>
+      </w:pPr>
+    </w:p>
+    <w:p>
+      <w:pPr>
+        <w:spacing w:after="0"/>
+        <w:jc w:val="both"/>
+        <w:rPr>
+          <w:rFonts w:ascii="Verdana" w:hAnsi="Verdana"/>
+          <w:b/>
+          <w:bCs/>
+          <w:i/>
+          <w:iCs/>
+          <w:sz w:val="20"/>
+          <w:szCs w:val="20"/>
+        </w:rPr>
+      </w:pPr>
+      <w:r>
+        <w:rPr>
+          <w:rFonts w:ascii="Verdana" w:hAnsi="Verdana"/>
+          <w:b/>
+          <w:bCs/>
+          <w:i/>
+          <w:iCs/>
+          <w:sz w:val="20"/>
+          <w:szCs w:val="20"/>
+        </w:rPr>
+        <w:t>Workflow in KNIME</w:t>
+      </w:r>
     </w:p>
     <w:p>
       <w:pPr>

</xml_diff>